<commit_message>
cap nhat phan C
</commit_message>
<xml_diff>
--- a/docs/report.docx
+++ b/docs/report.docx
@@ -670,7 +670,7 @@
           <w:color w:val="auto"/>
           <w:sz w:val="24"/>
           <w:szCs w:val="24"/>
-          <w:lang/>
+          <w:lang w:val="en-GB"/>
         </w:rPr>
         <w:id w:val="-467820086"/>
         <w:docPartObj>
@@ -705,7 +705,7 @@
               <w:noProof/>
               <w:sz w:val="22"/>
               <w:szCs w:val="22"/>
-              <w:lang w:val="en-GB" w:eastAsia="en-GB"/>
+              <w:lang w:eastAsia="en-GB"/>
             </w:rPr>
           </w:pPr>
           <w:r>
@@ -736,7 +736,7 @@
             </w:rPr>
             <w:fldChar w:fldCharType="separate"/>
           </w:r>
-          <w:hyperlink w:anchor="_Toc131458298" w:history="1">
+          <w:hyperlink w:anchor="_Toc131538131" w:history="1">
             <w:r>
               <w:rPr>
                 <w:rStyle w:val="Hyperlink"/>
@@ -771,7 +771,7 @@
                 <w:noProof/>
                 <w:webHidden/>
               </w:rPr>
-              <w:instrText xml:space="preserve"> PAGEREF _Toc131458298 \h </w:instrText>
+              <w:instrText xml:space="preserve"> PAGEREF _Toc131538131 \h </w:instrText>
             </w:r>
             <w:r>
               <w:rPr>
@@ -817,10 +817,10 @@
               <w:noProof/>
               <w:sz w:val="22"/>
               <w:szCs w:val="22"/>
-              <w:lang w:val="en-GB" w:eastAsia="en-GB"/>
+              <w:lang w:eastAsia="en-GB"/>
             </w:rPr>
           </w:pPr>
-          <w:hyperlink w:anchor="_Toc131458299" w:history="1">
+          <w:hyperlink w:anchor="_Toc131538132" w:history="1">
             <w:r>
               <w:rPr>
                 <w:rStyle w:val="Hyperlink"/>
@@ -848,7 +848,7 @@
                 <w:noProof/>
                 <w:webHidden/>
               </w:rPr>
-              <w:instrText xml:space="preserve"> PAGEREF _Toc131458299 \h </w:instrText>
+              <w:instrText xml:space="preserve"> PAGEREF _Toc131538132 \h </w:instrText>
             </w:r>
             <w:r>
               <w:rPr>
@@ -894,17 +894,25 @@
               <w:noProof/>
               <w:sz w:val="22"/>
               <w:szCs w:val="22"/>
-              <w:lang w:val="en-GB" w:eastAsia="en-GB"/>
+              <w:lang w:eastAsia="en-GB"/>
             </w:rPr>
           </w:pPr>
-          <w:hyperlink w:anchor="_Toc131458300" w:history="1">
+          <w:hyperlink w:anchor="_Toc131538133" w:history="1">
             <w:r>
               <w:rPr>
                 <w:rStyle w:val="Hyperlink"/>
                 <w:noProof/>
                 <w:lang w:val="vi-VN"/>
               </w:rPr>
-              <w:t>III. BÁO CÁO CHI TIẾT</w:t>
+              <w:t xml:space="preserve">III. </w:t>
+            </w:r>
+            <w:r>
+              <w:rPr>
+                <w:rStyle w:val="Hyperlink"/>
+                <w:noProof/>
+                <w:lang w:val="en-US"/>
+              </w:rPr>
+              <w:t>TÀI LIỆU THAM KHẢO</w:t>
             </w:r>
             <w:r>
               <w:rPr>
@@ -925,7 +933,7 @@
                 <w:noProof/>
                 <w:webHidden/>
               </w:rPr>
-              <w:instrText xml:space="preserve"> PAGEREF _Toc131458300 \h </w:instrText>
+              <w:instrText xml:space="preserve"> PAGEREF _Toc131538133 \h </w:instrText>
             </w:r>
             <w:r>
               <w:rPr>
@@ -1010,7 +1018,7 @@
           <w:lang w:val="vi-VN"/>
         </w:rPr>
       </w:pPr>
-      <w:bookmarkStart w:id="0" w:name="_Toc131458298"/>
+      <w:bookmarkStart w:id="0" w:name="_Toc131538131"/>
       <w:r>
         <w:lastRenderedPageBreak/>
         <w:t xml:space="preserve">I. </w:t>
@@ -1048,6 +1056,66 @@
         </w:rPr>
         <w:t>Nhóm 16:</w:t>
       </w:r>
+    </w:p>
+    <w:p>
+      <w:pPr>
+        <w:rPr>
+          <w:rFonts w:ascii="Times New Roman" w:hAnsi="Times New Roman" w:cs="Times New Roman"/>
+          <w:sz w:val="28"/>
+          <w:szCs w:val="28"/>
+          <w:lang w:val="en-US"/>
+        </w:rPr>
+      </w:pPr>
+      <w:r>
+        <w:rPr>
+          <w:rFonts w:ascii="Times New Roman" w:hAnsi="Times New Roman" w:cs="Times New Roman"/>
+          <w:sz w:val="28"/>
+          <w:szCs w:val="28"/>
+          <w:lang w:val="en-US"/>
+        </w:rPr>
+        <w:t xml:space="preserve">Link dataset: </w:t>
+      </w:r>
+    </w:p>
+    <w:p>
+      <w:pPr>
+        <w:rPr>
+          <w:rFonts w:ascii="Times New Roman" w:hAnsi="Times New Roman" w:cs="Times New Roman"/>
+          <w:sz w:val="28"/>
+          <w:szCs w:val="28"/>
+          <w:lang w:val="en-US"/>
+        </w:rPr>
+      </w:pPr>
+      <w:hyperlink r:id="rId11" w:history="1">
+        <w:r>
+          <w:rPr>
+            <w:rStyle w:val="Hyperlink"/>
+            <w:rFonts w:ascii="Times New Roman" w:hAnsi="Times New Roman" w:cs="Times New Roman"/>
+            <w:sz w:val="28"/>
+            <w:szCs w:val="28"/>
+            <w:lang w:val="en-US"/>
+          </w:rPr>
+          <w:t>https://www.kaggle.com/datasets/rakkesharv/spotify-top-10000-streamed-songs?fbclid=IwAR0I5mLsdM0TxUdUDcqc5WV_9w5dTSpb7lkBGhMev45ywErhkgbY9hX24vs</w:t>
+        </w:r>
+      </w:hyperlink>
+      <w:r>
+        <w:rPr>
+          <w:rFonts w:ascii="Times New Roman" w:hAnsi="Times New Roman" w:cs="Times New Roman"/>
+          <w:sz w:val="28"/>
+          <w:szCs w:val="28"/>
+          <w:lang w:val="en-US"/>
+        </w:rPr>
+        <w:t xml:space="preserve"> </w:t>
+      </w:r>
+    </w:p>
+    <w:p>
+      <w:pPr>
+        <w:rPr>
+          <w:rFonts w:ascii="Times New Roman" w:hAnsi="Times New Roman" w:cs="Times New Roman"/>
+          <w:sz w:val="28"/>
+          <w:szCs w:val="28"/>
+          <w:lang w:val="en-US"/>
+        </w:rPr>
+      </w:pPr>
     </w:p>
     <w:p>
       <w:pPr>
@@ -1076,7 +1144,7 @@
         </w:rPr>
         <w:t xml:space="preserve"> </w:t>
       </w:r>
-      <w:hyperlink r:id="rId11" w:history="1">
+      <w:hyperlink r:id="rId12" w:history="1">
         <w:r>
           <w:rPr>
             <w:rStyle w:val="Hyperlink"/>
@@ -2000,7 +2068,7 @@
           <w:lang w:val="vi-VN"/>
         </w:rPr>
       </w:pPr>
-      <w:bookmarkStart w:id="1" w:name="_Toc131458299"/>
+      <w:bookmarkStart w:id="1" w:name="_Toc131538132"/>
       <w:r>
         <w:rPr>
           <w:lang w:val="vi-VN"/>
@@ -2938,6 +3006,7 @@
                 <w:szCs w:val="28"/>
                 <w:lang w:val="en-US"/>
               </w:rPr>
+              <w:lastRenderedPageBreak/>
               <w:t>3</w:t>
             </w:r>
           </w:p>
@@ -3155,7 +3224,6 @@
                 <w:szCs w:val="28"/>
                 <w:lang w:val="en-US"/>
               </w:rPr>
-              <w:lastRenderedPageBreak/>
               <w:t>5</w:t>
             </w:r>
           </w:p>
@@ -3695,15 +3763,21 @@
       <w:pPr>
         <w:pStyle w:val="Heading1"/>
         <w:rPr>
-          <w:lang w:val="vi-VN"/>
+          <w:lang w:val="en-US"/>
         </w:rPr>
       </w:pPr>
-      <w:bookmarkStart w:id="2" w:name="_Toc131458300"/>
+      <w:bookmarkStart w:id="2" w:name="_Toc131538133"/>
       <w:r>
         <w:rPr>
           <w:lang w:val="vi-VN"/>
         </w:rPr>
-        <w:t>III. BÁO CÁO CHI TIẾT</w:t>
+        <w:t xml:space="preserve">III. </w:t>
+      </w:r>
+      <w:r>
+        <w:rPr>
+          <w:lang w:val="en-US"/>
+        </w:rPr>
+        <w:t>TÀI LIỆU THAM KHẢO</w:t>
       </w:r>
       <w:bookmarkEnd w:id="2"/>
     </w:p>
@@ -3755,8 +3829,8 @@
       </w:r>
     </w:p>
     <w:sectPr>
-      <w:footerReference w:type="even" r:id="rId12"/>
-      <w:footerReference w:type="default" r:id="rId13"/>
+      <w:footerReference w:type="even" r:id="rId13"/>
+      <w:footerReference w:type="default" r:id="rId14"/>
       <w:pgSz w:w="12240" w:h="15840"/>
       <w:pgMar w:top="1440" w:right="1440" w:bottom="1440" w:left="1440" w:header="708" w:footer="708" w:gutter="0"/>
       <w:pgBorders w:display="firstPage" w:offsetFrom="page">
@@ -6810,7 +6884,7 @@
         <w:rFonts w:asciiTheme="minorHAnsi" w:eastAsiaTheme="minorHAnsi" w:hAnsiTheme="minorHAnsi" w:cstheme="minorBidi"/>
         <w:sz w:val="24"/>
         <w:szCs w:val="24"/>
-        <w:lang w:eastAsia="en-US" w:bidi="ar-SA"/>
+        <w:lang w:val="en-GB" w:eastAsia="en-US" w:bidi="ar-SA"/>
       </w:rPr>
     </w:rPrDefault>
     <w:pPrDefault/>

</xml_diff>